<commit_message>
Cập nhật thông tin
</commit_message>
<xml_diff>
--- a/ThongTin.docx
+++ b/ThongTin.docx
@@ -2543,8 +2543,6 @@
               </w:rPr>
               <w:t>2000</w:t>
             </w:r>
-            <w:bookmarkStart w:id="0" w:name="_GoBack"/>
-            <w:bookmarkEnd w:id="0"/>
           </w:p>
         </w:tc>
         <w:tc>
@@ -3271,6 +3269,18 @@
                 <w:lang w:val="en-GB" w:eastAsia="en-GB"/>
               </w:rPr>
             </w:pPr>
+            <w:r>
+              <w:rPr>
+                <w:rFonts w:ascii="Arial" w:eastAsia="Times New Roman" w:hAnsi="Arial" w:cs="Arial"/>
+                <w:color w:val="002060"/>
+                <w:sz w:val="18"/>
+                <w:szCs w:val="18"/>
+                <w:lang w:val="en-GB" w:eastAsia="en-GB"/>
+              </w:rPr>
+              <w:t>1851050052</w:t>
+            </w:r>
+            <w:bookmarkStart w:id="0" w:name="_GoBack"/>
+            <w:bookmarkEnd w:id="0"/>
           </w:p>
         </w:tc>
         <w:tc>
@@ -3328,6 +3338,16 @@
                 <w:lang w:val="en-GB" w:eastAsia="en-GB"/>
               </w:rPr>
             </w:pPr>
+            <w:r>
+              <w:rPr>
+                <w:rFonts w:ascii="Arial" w:eastAsia="Times New Roman" w:hAnsi="Arial" w:cs="Arial"/>
+                <w:color w:val="002060"/>
+                <w:sz w:val="18"/>
+                <w:szCs w:val="18"/>
+                <w:lang w:val="en-GB" w:eastAsia="en-GB"/>
+              </w:rPr>
+              <w:t>Nữ</w:t>
+            </w:r>
           </w:p>
         </w:tc>
         <w:tc>
@@ -3353,6 +3373,16 @@
                 <w:lang w:val="en-GB" w:eastAsia="en-GB"/>
               </w:rPr>
             </w:pPr>
+            <w:r>
+              <w:rPr>
+                <w:rFonts w:ascii="Arial" w:eastAsia="Times New Roman" w:hAnsi="Arial" w:cs="Arial"/>
+                <w:color w:val="002060"/>
+                <w:sz w:val="18"/>
+                <w:szCs w:val="18"/>
+                <w:lang w:val="en-GB" w:eastAsia="en-GB"/>
+              </w:rPr>
+              <w:t>10/02/2000</w:t>
+            </w:r>
           </w:p>
         </w:tc>
         <w:tc>
@@ -3378,6 +3408,28 @@
                 <w:lang w:val="en-GB" w:eastAsia="en-GB"/>
               </w:rPr>
             </w:pPr>
+            <w:proofErr w:type="gramStart"/>
+            <w:r>
+              <w:rPr>
+                <w:rFonts w:ascii="Arial" w:eastAsia="Times New Roman" w:hAnsi="Arial" w:cs="Arial"/>
+                <w:color w:val="002060"/>
+                <w:sz w:val="18"/>
+                <w:szCs w:val="18"/>
+                <w:lang w:val="en-GB" w:eastAsia="en-GB"/>
+              </w:rPr>
+              <w:t>An</w:t>
+            </w:r>
+            <w:proofErr w:type="gramEnd"/>
+            <w:r>
+              <w:rPr>
+                <w:rFonts w:ascii="Arial" w:eastAsia="Times New Roman" w:hAnsi="Arial" w:cs="Arial"/>
+                <w:color w:val="002060"/>
+                <w:sz w:val="18"/>
+                <w:szCs w:val="18"/>
+                <w:lang w:val="en-GB" w:eastAsia="en-GB"/>
+              </w:rPr>
+              <w:t xml:space="preserve"> Giang</w:t>
+            </w:r>
           </w:p>
         </w:tc>
         <w:tc>
@@ -3404,6 +3456,17 @@
                 <w:lang w:val="en-GB" w:eastAsia="en-GB"/>
               </w:rPr>
             </w:pPr>
+            <w:r>
+              <w:rPr>
+                <w:rFonts w:ascii="Arial" w:eastAsia="Times New Roman" w:hAnsi="Arial" w:cs="Arial"/>
+                <w:color w:val="0000FF"/>
+                <w:sz w:val="18"/>
+                <w:szCs w:val="18"/>
+                <w:u w:val="single"/>
+                <w:lang w:val="en-GB" w:eastAsia="en-GB"/>
+              </w:rPr>
+              <w:t>1851050052hong@ou.edu.vn</w:t>
+            </w:r>
           </w:p>
         </w:tc>
         <w:tc>
@@ -3429,6 +3492,16 @@
                 <w:lang w:val="en-GB" w:eastAsia="en-GB"/>
               </w:rPr>
             </w:pPr>
+            <w:r>
+              <w:rPr>
+                <w:rFonts w:ascii="Arial" w:eastAsia="Times New Roman" w:hAnsi="Arial" w:cs="Arial"/>
+                <w:color w:val="002060"/>
+                <w:sz w:val="18"/>
+                <w:szCs w:val="18"/>
+                <w:lang w:val="en-GB" w:eastAsia="en-GB"/>
+              </w:rPr>
+              <w:t>0976853650</w:t>
+            </w:r>
           </w:p>
         </w:tc>
         <w:tc>
@@ -4122,7 +4195,7 @@
     <w:lsdException w:name="Hashtag" w:semiHidden="1" w:unhideWhenUsed="1"/>
     <w:lsdException w:name="Unresolved Mention" w:semiHidden="1" w:unhideWhenUsed="1"/>
   </w:latentStyles>
-  <w:style w:type="paragraph" w:default="1" w:styleId="Normal">
+  <w:style w:type="paragraph" w:default="1" w:styleId="Binhthng">
     <w:name w:val="Normal"/>
     <w:qFormat/>
     <w:rsid w:val="001C2C8D"/>
@@ -4131,13 +4204,13 @@
       <w:lang w:val="en-US"/>
     </w:rPr>
   </w:style>
-  <w:style w:type="character" w:default="1" w:styleId="DefaultParagraphFont">
+  <w:style w:type="character" w:default="1" w:styleId="Phngmcinhcuaoanvn">
     <w:name w:val="Default Paragraph Font"/>
     <w:uiPriority w:val="1"/>
     <w:semiHidden/>
     <w:unhideWhenUsed/>
   </w:style>
-  <w:style w:type="table" w:default="1" w:styleId="TableNormal">
+  <w:style w:type="table" w:default="1" w:styleId="BangThngthng">
     <w:name w:val="Normal Table"/>
     <w:uiPriority w:val="99"/>
     <w:semiHidden/>
@@ -4152,15 +4225,15 @@
       </w:tblCellMar>
     </w:tblPr>
   </w:style>
-  <w:style w:type="numbering" w:default="1" w:styleId="NoList">
+  <w:style w:type="numbering" w:default="1" w:styleId="Khngco">
     <w:name w:val="No List"/>
     <w:uiPriority w:val="99"/>
     <w:semiHidden/>
     <w:unhideWhenUsed/>
   </w:style>
-  <w:style w:type="character" w:styleId="Hyperlink">
+  <w:style w:type="character" w:styleId="Siuktni">
     <w:name w:val="Hyperlink"/>
-    <w:basedOn w:val="DefaultParagraphFont"/>
+    <w:basedOn w:val="Phngmcinhcuaoanvn"/>
     <w:uiPriority w:val="99"/>
     <w:semiHidden/>
     <w:unhideWhenUsed/>

</xml_diff>

<commit_message>
cập nhật phân chia câu hỏi làm thêm và nâng cao
</commit_message>
<xml_diff>
--- a/ThongTin.docx
+++ b/ThongTin.docx
@@ -1,6 +1,6 @@
 
 <file path=word/document.xml><?xml version="1.0" encoding="utf-8"?>
-<w:document xmlns:wpc="http://schemas.microsoft.com/office/word/2010/wordprocessingCanvas" xmlns:cx="http://schemas.microsoft.com/office/drawing/2014/chartex" xmlns:cx1="http://schemas.microsoft.com/office/drawing/2015/9/8/chartex" xmlns:cx2="http://schemas.microsoft.com/office/drawing/2015/10/21/chartex" xmlns:cx3="http://schemas.microsoft.com/office/drawing/2016/5/9/chartex" xmlns:cx4="http://schemas.microsoft.com/office/drawing/2016/5/10/chartex" xmlns:cx5="http://schemas.microsoft.com/office/drawing/2016/5/11/chartex" xmlns:cx6="http://schemas.microsoft.com/office/drawing/2016/5/12/chartex" xmlns:cx7="http://schemas.microsoft.com/office/drawing/2016/5/13/chartex" xmlns:cx8="http://schemas.microsoft.com/office/drawing/2016/5/14/chartex" xmlns:mc="http://schemas.openxmlformats.org/markup-compatibility/2006" xmlns:aink="http://schemas.microsoft.com/office/drawing/2016/ink" xmlns:am3d="http://schemas.microsoft.com/office/drawing/2017/model3d" xmlns:o="urn:schemas-microsoft-com:office:office" xmlns:r="http://schemas.openxmlformats.org/officeDocument/2006/relationships" xmlns:m="http://schemas.openxmlformats.org/officeDocument/2006/math" xmlns:v="urn:schemas-microsoft-com:vml" xmlns:wp14="http://schemas.microsoft.com/office/word/2010/wordprocessingDrawing" xmlns:wp="http://schemas.openxmlformats.org/drawingml/2006/wordprocessingDrawing" xmlns:w10="urn:schemas-microsoft-com:office:word" xmlns:w="http://schemas.openxmlformats.org/wordprocessingml/2006/main" xmlns:w14="http://schemas.microsoft.com/office/word/2010/wordml" xmlns:w15="http://schemas.microsoft.com/office/word/2012/wordml" xmlns:w16cid="http://schemas.microsoft.com/office/word/2016/wordml/cid" xmlns:w16se="http://schemas.microsoft.com/office/word/2015/wordml/symex" xmlns:wpg="http://schemas.microsoft.com/office/word/2010/wordprocessingGroup" xmlns:wpi="http://schemas.microsoft.com/office/word/2010/wordprocessingInk" xmlns:wne="http://schemas.microsoft.com/office/word/2006/wordml" xmlns:wps="http://schemas.microsoft.com/office/word/2010/wordprocessingShape" mc:Ignorable="w14 w15 w16se w16cid wp14">
+<w:document xmlns:wpc="http://schemas.microsoft.com/office/word/2010/wordprocessingCanvas" xmlns:mc="http://schemas.openxmlformats.org/markup-compatibility/2006" xmlns:o="urn:schemas-microsoft-com:office:office" xmlns:r="http://schemas.openxmlformats.org/officeDocument/2006/relationships" xmlns:m="http://schemas.openxmlformats.org/officeDocument/2006/math" xmlns:v="urn:schemas-microsoft-com:vml" xmlns:wp14="http://schemas.microsoft.com/office/word/2010/wordprocessingDrawing" xmlns:wp="http://schemas.openxmlformats.org/drawingml/2006/wordprocessingDrawing" xmlns:w10="urn:schemas-microsoft-com:office:word" xmlns:w="http://schemas.openxmlformats.org/wordprocessingml/2006/main" xmlns:w14="http://schemas.microsoft.com/office/word/2010/wordml" xmlns:w15="http://schemas.microsoft.com/office/word/2012/wordml" xmlns:wpg="http://schemas.microsoft.com/office/word/2010/wordprocessingGroup" xmlns:wpi="http://schemas.microsoft.com/office/word/2010/wordprocessingInk" xmlns:wne="http://schemas.microsoft.com/office/word/2006/wordml" xmlns:wps="http://schemas.microsoft.com/office/word/2010/wordprocessingShape" mc:Ignorable="w14 w15 wp14">
   <w:body>
     <w:p>
       <w:pPr>
@@ -475,6 +475,16 @@
                 <w:lang w:eastAsia="ja-JP"/>
               </w:rPr>
             </w:pPr>
+            <w:r>
+              <w:rPr>
+                <w:rFonts w:ascii="Arial" w:eastAsia="MS Mincho" w:hAnsi="Arial" w:cs="Arial"/>
+                <w:color w:val="000000"/>
+                <w:sz w:val="20"/>
+                <w:szCs w:val="20"/>
+                <w:lang w:eastAsia="ja-JP"/>
+              </w:rPr>
+              <w:t>Câu 2</w:t>
+            </w:r>
           </w:p>
         </w:tc>
         <w:tc>
@@ -499,6 +509,16 @@
                 <w:lang w:eastAsia="ja-JP"/>
               </w:rPr>
             </w:pPr>
+            <w:r>
+              <w:rPr>
+                <w:rFonts w:ascii="Arial" w:eastAsia="MS Mincho" w:hAnsi="Arial" w:cs="Arial"/>
+                <w:color w:val="000000"/>
+                <w:sz w:val="20"/>
+                <w:szCs w:val="20"/>
+                <w:lang w:eastAsia="ja-JP"/>
+              </w:rPr>
+              <w:t>Câu 15</w:t>
+            </w:r>
           </w:p>
         </w:tc>
         <w:tc>
@@ -759,6 +779,8 @@
             </w:pPr>
           </w:p>
         </w:tc>
+        <w:bookmarkStart w:id="0" w:name="_GoBack"/>
+        <w:bookmarkEnd w:id="0"/>
       </w:tr>
       <w:tr>
         <w:tc>
@@ -2568,27 +2590,15 @@
                 <w:lang w:val="en-GB" w:eastAsia="en-GB"/>
               </w:rPr>
             </w:pPr>
-            <w:proofErr w:type="gramStart"/>
-            <w:r>
-              <w:rPr>
-                <w:rFonts w:ascii="Arial" w:eastAsia="Times New Roman" w:hAnsi="Arial" w:cs="Arial"/>
-                <w:color w:val="002060"/>
-                <w:sz w:val="18"/>
-                <w:szCs w:val="18"/>
-                <w:lang w:val="en-GB" w:eastAsia="en-GB"/>
-              </w:rPr>
-              <w:t>Tp.Hồ</w:t>
-            </w:r>
-            <w:proofErr w:type="gramEnd"/>
-            <w:r>
-              <w:rPr>
-                <w:rFonts w:ascii="Arial" w:eastAsia="Times New Roman" w:hAnsi="Arial" w:cs="Arial"/>
-                <w:color w:val="002060"/>
-                <w:sz w:val="18"/>
-                <w:szCs w:val="18"/>
-                <w:lang w:val="en-GB" w:eastAsia="en-GB"/>
-              </w:rPr>
-              <w:t xml:space="preserve"> Chí Minh</w:t>
+            <w:r>
+              <w:rPr>
+                <w:rFonts w:ascii="Arial" w:eastAsia="Times New Roman" w:hAnsi="Arial" w:cs="Arial"/>
+                <w:color w:val="002060"/>
+                <w:sz w:val="18"/>
+                <w:szCs w:val="18"/>
+                <w:lang w:val="en-GB" w:eastAsia="en-GB"/>
+              </w:rPr>
+              <w:t>Tp.Hồ Chí Minh</w:t>
             </w:r>
           </w:p>
         </w:tc>
@@ -3467,27 +3477,15 @@
                 <w:lang w:val="en-GB" w:eastAsia="en-GB"/>
               </w:rPr>
             </w:pPr>
-            <w:proofErr w:type="gramStart"/>
-            <w:r>
-              <w:rPr>
-                <w:rFonts w:ascii="Arial" w:eastAsia="Times New Roman" w:hAnsi="Arial" w:cs="Arial"/>
-                <w:color w:val="002060"/>
-                <w:sz w:val="18"/>
-                <w:szCs w:val="18"/>
-                <w:lang w:val="en-GB" w:eastAsia="en-GB"/>
-              </w:rPr>
-              <w:t>An</w:t>
-            </w:r>
-            <w:proofErr w:type="gramEnd"/>
-            <w:r>
-              <w:rPr>
-                <w:rFonts w:ascii="Arial" w:eastAsia="Times New Roman" w:hAnsi="Arial" w:cs="Arial"/>
-                <w:color w:val="002060"/>
-                <w:sz w:val="18"/>
-                <w:szCs w:val="18"/>
-                <w:lang w:val="en-GB" w:eastAsia="en-GB"/>
-              </w:rPr>
-              <w:t xml:space="preserve"> Giang</w:t>
+            <w:r>
+              <w:rPr>
+                <w:rFonts w:ascii="Arial" w:eastAsia="Times New Roman" w:hAnsi="Arial" w:cs="Arial"/>
+                <w:color w:val="002060"/>
+                <w:sz w:val="18"/>
+                <w:szCs w:val="18"/>
+                <w:lang w:val="en-GB" w:eastAsia="en-GB"/>
+              </w:rPr>
+              <w:t>An Giang</w:t>
             </w:r>
           </w:p>
         </w:tc>
@@ -3911,8 +3909,6 @@
           <w:rFonts w:ascii="Arial" w:hAnsi="Arial" w:cs="Arial"/>
         </w:rPr>
       </w:pPr>
-      <w:bookmarkStart w:id="0" w:name="_GoBack"/>
-      <w:bookmarkEnd w:id="0"/>
     </w:p>
     <w:sectPr>
       <w:pgSz w:w="16838" w:h="11906" w:orient="landscape"/>
@@ -3925,7 +3921,7 @@
 </file>
 
 <file path=word/styles.xml><?xml version="1.0" encoding="utf-8"?>
-<w:styles xmlns:mc="http://schemas.openxmlformats.org/markup-compatibility/2006" xmlns:r="http://schemas.openxmlformats.org/officeDocument/2006/relationships" xmlns:w="http://schemas.openxmlformats.org/wordprocessingml/2006/main" xmlns:w14="http://schemas.microsoft.com/office/word/2010/wordml" xmlns:w15="http://schemas.microsoft.com/office/word/2012/wordml" xmlns:w16cid="http://schemas.microsoft.com/office/word/2016/wordml/cid" xmlns:w16se="http://schemas.microsoft.com/office/word/2015/wordml/symex" mc:Ignorable="w14 w15 w16se w16cid">
+<w:styles xmlns:mc="http://schemas.openxmlformats.org/markup-compatibility/2006" xmlns:r="http://schemas.openxmlformats.org/officeDocument/2006/relationships" xmlns:w="http://schemas.openxmlformats.org/wordprocessingml/2006/main" xmlns:w14="http://schemas.microsoft.com/office/word/2010/wordml" xmlns:w15="http://schemas.microsoft.com/office/word/2012/wordml" mc:Ignorable="w14 w15">
   <w:docDefaults>
     <w:rPrDefault>
       <w:rPr>
@@ -3941,7 +3937,7 @@
       </w:pPr>
     </w:pPrDefault>
   </w:docDefaults>
-  <w:latentStyles w:defLockedState="0" w:defUIPriority="99" w:defSemiHidden="0" w:defUnhideWhenUsed="0" w:defQFormat="0" w:count="375">
+  <w:latentStyles w:defLockedState="0" w:defUIPriority="99" w:defSemiHidden="0" w:defUnhideWhenUsed="0" w:defQFormat="0" w:count="371">
     <w:lsdException w:name="Normal" w:uiPriority="0" w:qFormat="1"/>
     <w:lsdException w:name="heading 1" w:uiPriority="9" w:qFormat="1"/>
     <w:lsdException w:name="heading 2" w:semiHidden="1" w:uiPriority="9" w:unhideWhenUsed="1" w:qFormat="1"/>
@@ -4313,10 +4309,6 @@
     <w:lsdException w:name="List Table 5 Dark Accent 6" w:uiPriority="50"/>
     <w:lsdException w:name="List Table 6 Colorful Accent 6" w:uiPriority="51"/>
     <w:lsdException w:name="List Table 7 Colorful Accent 6" w:uiPriority="52"/>
-    <w:lsdException w:name="Mention" w:semiHidden="1" w:unhideWhenUsed="1"/>
-    <w:lsdException w:name="Smart Hyperlink" w:semiHidden="1" w:unhideWhenUsed="1"/>
-    <w:lsdException w:name="Hashtag" w:semiHidden="1" w:unhideWhenUsed="1"/>
-    <w:lsdException w:name="Unresolved Mention" w:semiHidden="1" w:unhideWhenUsed="1"/>
   </w:latentStyles>
   <w:style w:type="paragraph" w:default="1" w:styleId="Normal">
     <w:name w:val="Normal"/>
@@ -4365,7 +4357,7 @@
       <w:u w:val="single"/>
     </w:rPr>
   </w:style>
-  <w:style w:type="character" w:styleId="UnresolvedMention">
+  <w:style w:type="character" w:customStyle="1" w:styleId="UnresolvedMention">
     <w:name w:val="Unresolved Mention"/>
     <w:basedOn w:val="DefaultParagraphFont"/>
     <w:uiPriority w:val="99"/>

</xml_diff>